<commit_message>
Minor changes made to rules when calculating personality.
</commit_message>
<xml_diff>
--- a/specifikacija.docx
+++ b/specifikacija.docx
@@ -1375,8 +1375,6 @@
         </w:rPr>
         <w:t>:</w:t>
       </w:r>
-      <w:bookmarkStart w:id="0" w:name="_GoBack"/>
-      <w:bookmarkEnd w:id="0"/>
     </w:p>
     <w:p>
       <w:pPr>
@@ -2112,6 +2110,1364 @@
         </w:rPr>
         <w:sym w:font="Wingdings" w:char="F04A"/>
       </w:r>
+    </w:p>
+    <w:p>
+      <w:pPr>
+        <w:jc w:val="both"/>
+        <w:rPr>
+          <w:rFonts w:ascii="Arial" w:hAnsi="Arial" w:cs="Arial"/>
+          <w:sz w:val="24"/>
+          <w:szCs w:val="24"/>
+        </w:rPr>
+      </w:pPr>
+    </w:p>
+    <w:p>
+      <w:pPr>
+        <w:jc w:val="both"/>
+        <w:rPr>
+          <w:rFonts w:ascii="Arial" w:hAnsi="Arial" w:cs="Arial"/>
+          <w:b/>
+          <w:sz w:val="24"/>
+          <w:szCs w:val="24"/>
+        </w:rPr>
+      </w:pPr>
+      <w:r>
+        <w:rPr>
+          <w:rFonts w:ascii="Arial" w:hAnsi="Arial" w:cs="Arial"/>
+          <w:b/>
+          <w:sz w:val="24"/>
+          <w:szCs w:val="24"/>
+        </w:rPr>
+        <w:t>Pravila</w:t>
+      </w:r>
+    </w:p>
+    <w:p>
+      <w:pPr>
+        <w:jc w:val="both"/>
+        <w:rPr>
+          <w:rFonts w:ascii="Arial" w:hAnsi="Arial" w:cs="Arial"/>
+          <w:sz w:val="24"/>
+          <w:szCs w:val="24"/>
+          <w:u w:val="single"/>
+        </w:rPr>
+      </w:pPr>
+      <w:r>
+        <w:rPr>
+          <w:rFonts w:ascii="Arial" w:hAnsi="Arial" w:cs="Arial"/>
+          <w:sz w:val="24"/>
+          <w:szCs w:val="24"/>
+          <w:u w:val="single"/>
+        </w:rPr>
+        <w:t>Test licnosti</w:t>
+      </w:r>
+    </w:p>
+    <w:p>
+      <w:pPr>
+        <w:jc w:val="both"/>
+        <w:rPr>
+          <w:rFonts w:ascii="Arial" w:hAnsi="Arial" w:cs="Arial"/>
+          <w:sz w:val="24"/>
+          <w:szCs w:val="24"/>
+        </w:rPr>
+      </w:pPr>
+      <w:r>
+        <w:rPr>
+          <w:rFonts w:ascii="Arial" w:hAnsi="Arial" w:cs="Arial"/>
+          <w:sz w:val="24"/>
+          <w:szCs w:val="24"/>
+        </w:rPr>
+        <w:t xml:space="preserve">Prolazi se kroz </w:t>
+      </w:r>
+      <w:r>
+        <w:rPr>
+          <w:rFonts w:ascii="Arial" w:hAnsi="Arial" w:cs="Arial"/>
+          <w:sz w:val="24"/>
+          <w:szCs w:val="24"/>
+        </w:rPr>
+        <w:t>korisnikove odgovore na pitanja test</w:t>
+      </w:r>
+      <w:r>
+        <w:rPr>
+          <w:rFonts w:ascii="Arial" w:hAnsi="Arial" w:cs="Arial"/>
+          <w:sz w:val="24"/>
+          <w:szCs w:val="24"/>
+        </w:rPr>
+        <w:t>a</w:t>
+      </w:r>
+      <w:r>
+        <w:rPr>
+          <w:rFonts w:ascii="Arial" w:hAnsi="Arial" w:cs="Arial"/>
+          <w:sz w:val="24"/>
+          <w:szCs w:val="24"/>
+        </w:rPr>
+        <w:t xml:space="preserve"> licnosti</w:t>
+      </w:r>
+      <w:r>
+        <w:rPr>
+          <w:rFonts w:ascii="Arial" w:hAnsi="Arial" w:cs="Arial"/>
+          <w:sz w:val="24"/>
+          <w:szCs w:val="24"/>
+        </w:rPr>
+        <w:t xml:space="preserve">, koja se odnose na razlicite aspekte </w:t>
+      </w:r>
+      <w:r>
+        <w:rPr>
+          <w:rFonts w:ascii="Arial" w:hAnsi="Arial" w:cs="Arial"/>
+          <w:sz w:val="24"/>
+          <w:szCs w:val="24"/>
+        </w:rPr>
+        <w:t xml:space="preserve">(MIND, IDENTITY, NATURE, ENERGY, TACTICS). </w:t>
+      </w:r>
+      <w:r>
+        <w:rPr>
+          <w:rFonts w:ascii="Arial" w:hAnsi="Arial" w:cs="Arial"/>
+          <w:sz w:val="24"/>
+          <w:szCs w:val="24"/>
+        </w:rPr>
+        <w:t xml:space="preserve">Svako pitanje je </w:t>
+      </w:r>
+      <w:r>
+        <w:rPr>
+          <w:rFonts w:ascii="Arial" w:hAnsi="Arial" w:cs="Arial"/>
+          <w:sz w:val="24"/>
+          <w:szCs w:val="24"/>
+        </w:rPr>
+        <w:lastRenderedPageBreak/>
+        <w:t xml:space="preserve">predstavljeno kao checkbox. Korisnik check-ira stavke u kojima se pronalazi. Cilj svakog pitanja je dokaz konkretne vrednosti aspekta (MIND – extraverted ili introverted, IDENTITY – assertive ili turbulent, NATURE – thinking </w:t>
+      </w:r>
+      <w:r>
+        <w:rPr>
+          <w:rFonts w:ascii="Arial" w:hAnsi="Arial" w:cs="Arial"/>
+          <w:sz w:val="24"/>
+          <w:szCs w:val="24"/>
+        </w:rPr>
+        <w:t xml:space="preserve">ili </w:t>
+      </w:r>
+      <w:r>
+        <w:rPr>
+          <w:rFonts w:ascii="Arial" w:hAnsi="Arial" w:cs="Arial"/>
+          <w:sz w:val="24"/>
+          <w:szCs w:val="24"/>
+        </w:rPr>
+        <w:t>feeling, ENERGY – realist ili visionary, TACTICS – judging ili prospecting)</w:t>
+      </w:r>
+      <w:r>
+        <w:rPr>
+          <w:rFonts w:ascii="Arial" w:hAnsi="Arial" w:cs="Arial"/>
+          <w:sz w:val="24"/>
+          <w:szCs w:val="24"/>
+        </w:rPr>
+        <w:t>.</w:t>
+      </w:r>
+      <w:r>
+        <w:rPr>
+          <w:rFonts w:ascii="Arial" w:hAnsi="Arial" w:cs="Arial"/>
+          <w:sz w:val="24"/>
+          <w:szCs w:val="24"/>
+        </w:rPr>
+        <w:t xml:space="preserve"> Ukoliko je cekirano pitanje, uvecava se ta zeljena vrednost aspekta kod konkretno</w:t>
+      </w:r>
+      <w:r>
+        <w:rPr>
+          <w:rFonts w:ascii="Arial" w:hAnsi="Arial" w:cs="Arial"/>
+          <w:sz w:val="24"/>
+          <w:szCs w:val="24"/>
+        </w:rPr>
+        <w:t>g</w:t>
+      </w:r>
+      <w:bookmarkStart w:id="0" w:name="_GoBack"/>
+      <w:bookmarkEnd w:id="0"/>
+      <w:r>
+        <w:rPr>
+          <w:rFonts w:ascii="Arial" w:hAnsi="Arial" w:cs="Arial"/>
+          <w:sz w:val="24"/>
+          <w:szCs w:val="24"/>
+        </w:rPr>
+        <w:t xml:space="preserve"> korisnika, a ukoliko nije, uvecava se komplementarna.</w:t>
+      </w:r>
+    </w:p>
+    <w:p>
+      <w:pPr>
+        <w:jc w:val="both"/>
+        <w:rPr>
+          <w:rFonts w:ascii="Arial" w:hAnsi="Arial" w:cs="Arial"/>
+          <w:sz w:val="24"/>
+          <w:szCs w:val="24"/>
+        </w:rPr>
+      </w:pPr>
+      <w:r>
+        <w:rPr>
+          <w:rFonts w:ascii="Arial" w:hAnsi="Arial" w:cs="Arial"/>
+          <w:sz w:val="24"/>
+          <w:szCs w:val="24"/>
+        </w:rPr>
+        <w:t xml:space="preserve">Na kraju kada se prodje kroz sva pitanja, uporedjuju se vrednosti svakog aspekta i korisniku se kao krajnja vrednost aspekta dodeljuje ona dominanta. Na primer,ukoliko su vrednosti u aspektu MIND sledece: extraverted 20, introverted 10, zakljucuje se da je osoba pretezno ekstrovertna i to svojstvo joj se dodeljuje. </w:t>
+      </w:r>
+    </w:p>
+    <w:p>
+      <w:pPr>
+        <w:jc w:val="both"/>
+        <w:rPr>
+          <w:rFonts w:ascii="Arial" w:hAnsi="Arial" w:cs="Arial"/>
+          <w:sz w:val="24"/>
+          <w:szCs w:val="24"/>
+          <w:u w:val="single"/>
+        </w:rPr>
+      </w:pPr>
+      <w:r>
+        <w:rPr>
+          <w:rFonts w:ascii="Arial" w:hAnsi="Arial" w:cs="Arial"/>
+          <w:sz w:val="24"/>
+          <w:szCs w:val="24"/>
+          <w:u w:val="single"/>
+        </w:rPr>
+        <w:t>Test profesi</w:t>
+      </w:r>
+      <w:r>
+        <w:rPr>
+          <w:rFonts w:ascii="Arial" w:hAnsi="Arial" w:cs="Arial"/>
+          <w:sz w:val="24"/>
+          <w:szCs w:val="24"/>
+          <w:u w:val="single"/>
+        </w:rPr>
+        <w:t>onalne orijentacije</w:t>
+      </w:r>
+    </w:p>
+    <w:p>
+      <w:pPr>
+        <w:jc w:val="both"/>
+        <w:rPr>
+          <w:rFonts w:ascii="Arial" w:hAnsi="Arial" w:cs="Arial"/>
+          <w:sz w:val="24"/>
+          <w:szCs w:val="24"/>
+        </w:rPr>
+      </w:pPr>
+      <w:r>
+        <w:rPr>
+          <w:rFonts w:ascii="Arial" w:hAnsi="Arial" w:cs="Arial"/>
+          <w:sz w:val="24"/>
+          <w:szCs w:val="24"/>
+        </w:rPr>
+        <w:t>Kao sto je prethodno receno, prilikom potrage za odgovarajucim profesijama moguce je izabrati jedan ili vise kriterijuma: licne osobine, preferencije ka odredjenim aktivnostima, plate, lakocu zaposlenja. Sustina je da se za svaku profesiju koja se uzme u obzir (sto znaci da ukoliko su selektovane licne osobine ili preferencije, postoji bar jedna osobina ili preferencija u preseku izmedju profesije i korisnika)</w:t>
+      </w:r>
+      <w:r>
+        <w:rPr>
+          <w:rFonts w:ascii="Arial" w:hAnsi="Arial" w:cs="Arial"/>
+          <w:sz w:val="24"/>
+          <w:szCs w:val="24"/>
+        </w:rPr>
+        <w:t xml:space="preserve"> racu</w:t>
+      </w:r>
+      <w:r>
+        <w:rPr>
+          <w:rFonts w:ascii="Arial" w:hAnsi="Arial" w:cs="Arial"/>
+          <w:sz w:val="24"/>
+          <w:szCs w:val="24"/>
+        </w:rPr>
+        <w:t>na score za svaki kriterijum pojedinacno</w:t>
+      </w:r>
+      <w:r>
+        <w:rPr>
+          <w:rFonts w:ascii="Arial" w:hAnsi="Arial" w:cs="Arial"/>
+          <w:sz w:val="24"/>
+          <w:szCs w:val="24"/>
+        </w:rPr>
+        <w:t xml:space="preserve">, koji se akumulira. </w:t>
+      </w:r>
+      <w:r>
+        <w:rPr>
+          <w:rFonts w:ascii="Arial" w:hAnsi="Arial" w:cs="Arial"/>
+          <w:sz w:val="24"/>
+          <w:szCs w:val="24"/>
+        </w:rPr>
+        <w:t>Ideja je da se redom aktiviraju pravila koja se odnose na racunanje scora naspram osobina, preferencija, plata i</w:t>
+      </w:r>
+      <w:r>
+        <w:rPr>
+          <w:rFonts w:ascii="Arial" w:hAnsi="Arial" w:cs="Arial"/>
+          <w:sz w:val="24"/>
+          <w:szCs w:val="24"/>
+        </w:rPr>
+        <w:t xml:space="preserve"> zaposlenosti, odnosno odabranih kriterijuma.</w:t>
+      </w:r>
+      <w:r>
+        <w:rPr>
+          <w:rFonts w:ascii="Arial" w:hAnsi="Arial" w:cs="Arial"/>
+          <w:sz w:val="24"/>
+          <w:szCs w:val="24"/>
+        </w:rPr>
+        <w:t xml:space="preserve"> To znaci da da ukoliko na primer je korisnik odabrao da zeli da uzme u obzir sve osim osobina, ce pravila koja se odnose na osobine biti izostavljena a redom ce biti aktivirana za preferencije, plate i zaposlenost. </w:t>
+      </w:r>
+      <w:r>
+        <w:rPr>
+          <w:rFonts w:ascii="Arial" w:hAnsi="Arial" w:cs="Arial"/>
+          <w:sz w:val="24"/>
+          <w:szCs w:val="24"/>
+        </w:rPr>
+        <w:t>Na kraju se odabaru tri profesije koje imaju najveci score.</w:t>
+      </w:r>
+    </w:p>
+    <w:p>
+      <w:pPr>
+        <w:jc w:val="both"/>
+        <w:rPr>
+          <w:rFonts w:ascii="Arial" w:hAnsi="Arial" w:cs="Arial"/>
+          <w:sz w:val="24"/>
+          <w:szCs w:val="24"/>
+          <w:u w:val="single"/>
+        </w:rPr>
+      </w:pPr>
+      <w:r>
+        <w:rPr>
+          <w:rFonts w:ascii="Arial" w:hAnsi="Arial" w:cs="Arial"/>
+          <w:sz w:val="24"/>
+          <w:szCs w:val="24"/>
+          <w:u w:val="single"/>
+        </w:rPr>
+        <w:t>Osobine</w:t>
+      </w:r>
+    </w:p>
+    <w:p>
+      <w:pPr>
+        <w:pStyle w:val="ListParagraph"/>
+        <w:numPr>
+          <w:ilvl w:val="0"/>
+          <w:numId w:val="4"/>
+        </w:numPr>
+        <w:jc w:val="both"/>
+        <w:rPr>
+          <w:rFonts w:ascii="Arial" w:hAnsi="Arial" w:cs="Arial"/>
+          <w:sz w:val="24"/>
+          <w:szCs w:val="24"/>
+        </w:rPr>
+      </w:pPr>
+      <w:r>
+        <w:rPr>
+          <w:rFonts w:ascii="Arial" w:hAnsi="Arial" w:cs="Arial"/>
+          <w:sz w:val="24"/>
+          <w:szCs w:val="24"/>
+        </w:rPr>
+        <w:t xml:space="preserve">Profesija koja ima </w:t>
+      </w:r>
+      <w:r>
+        <w:rPr>
+          <w:rFonts w:ascii="Arial" w:hAnsi="Arial" w:cs="Arial"/>
+          <w:sz w:val="24"/>
+          <w:szCs w:val="24"/>
+        </w:rPr>
+        <w:t>zahtevan maksimalan</w:t>
+      </w:r>
+      <w:r>
+        <w:rPr>
+          <w:rFonts w:ascii="Arial" w:hAnsi="Arial" w:cs="Arial"/>
+          <w:sz w:val="24"/>
+          <w:szCs w:val="24"/>
+        </w:rPr>
+        <w:t xml:space="preserve"> broj osobina (5/5)</w:t>
+      </w:r>
+      <w:r>
+        <w:rPr>
+          <w:rFonts w:ascii="Arial" w:hAnsi="Arial" w:cs="Arial"/>
+          <w:sz w:val="24"/>
+          <w:szCs w:val="24"/>
+        </w:rPr>
+        <w:t xml:space="preserve">i sve osobine su zadovoljene - </w:t>
+      </w:r>
+      <w:r>
+        <w:rPr>
+          <w:rFonts w:ascii="Arial" w:hAnsi="Arial" w:cs="Arial"/>
+          <w:sz w:val="24"/>
+          <w:szCs w:val="24"/>
+        </w:rPr>
+        <w:t>dobija score 1.5.</w:t>
+      </w:r>
+    </w:p>
+    <w:p>
+      <w:pPr>
+        <w:pStyle w:val="ListParagraph"/>
+        <w:numPr>
+          <w:ilvl w:val="0"/>
+          <w:numId w:val="4"/>
+        </w:numPr>
+        <w:jc w:val="both"/>
+        <w:rPr>
+          <w:rFonts w:ascii="Arial" w:hAnsi="Arial" w:cs="Arial"/>
+          <w:sz w:val="24"/>
+          <w:szCs w:val="24"/>
+        </w:rPr>
+      </w:pPr>
+      <w:r>
+        <w:rPr>
+          <w:rFonts w:ascii="Arial" w:hAnsi="Arial" w:cs="Arial"/>
+          <w:sz w:val="24"/>
+          <w:szCs w:val="24"/>
+        </w:rPr>
+        <w:t>Profesija koja ne</w:t>
+      </w:r>
+      <w:r>
+        <w:rPr>
+          <w:rFonts w:ascii="Arial" w:hAnsi="Arial" w:cs="Arial"/>
+          <w:sz w:val="24"/>
+          <w:szCs w:val="24"/>
+        </w:rPr>
+        <w:t>ma zadovoljene sve osobine</w:t>
+      </w:r>
+      <w:r>
+        <w:rPr>
+          <w:rFonts w:ascii="Arial" w:hAnsi="Arial" w:cs="Arial"/>
+          <w:sz w:val="24"/>
+          <w:szCs w:val="24"/>
+        </w:rPr>
+        <w:t xml:space="preserve"> ali je broj zadovoljenih osobina veci od profesije koja ima najveci broj zadvoljenih svih osobina</w:t>
+      </w:r>
+      <w:r>
+        <w:rPr>
+          <w:rFonts w:ascii="Arial" w:hAnsi="Arial" w:cs="Arial"/>
+          <w:sz w:val="24"/>
+          <w:szCs w:val="24"/>
+        </w:rPr>
+        <w:t xml:space="preserve"> osobine – dobija score 1.25.</w:t>
+      </w:r>
+    </w:p>
+    <w:p>
+      <w:pPr>
+        <w:pStyle w:val="ListParagraph"/>
+        <w:jc w:val="both"/>
+        <w:rPr>
+          <w:rFonts w:ascii="Arial" w:hAnsi="Arial" w:cs="Arial"/>
+          <w:sz w:val="24"/>
+          <w:szCs w:val="24"/>
+        </w:rPr>
+      </w:pPr>
+      <w:r>
+        <w:rPr>
+          <w:rFonts w:ascii="Arial" w:hAnsi="Arial" w:cs="Arial"/>
+          <w:sz w:val="24"/>
+          <w:szCs w:val="24"/>
+        </w:rPr>
+        <w:t>Primer: Profesija A ima zahtevane 3 osobine i korisnik zadovoljava sve i to je maksimalan broj zadovoljenih svih osobina. Profesija B ima zahtevanih 5 o</w:t>
+      </w:r>
+      <w:r>
+        <w:rPr>
+          <w:rFonts w:ascii="Arial" w:hAnsi="Arial" w:cs="Arial"/>
+          <w:sz w:val="24"/>
+          <w:szCs w:val="24"/>
+        </w:rPr>
+        <w:t>sobina a korisnik zadovoljava 4</w:t>
+      </w:r>
+      <w:r>
+        <w:rPr>
+          <w:rFonts w:ascii="Arial" w:hAnsi="Arial" w:cs="Arial"/>
+          <w:sz w:val="24"/>
+          <w:szCs w:val="24"/>
+        </w:rPr>
+        <w:t>.</w:t>
+      </w:r>
+    </w:p>
+    <w:p>
+      <w:pPr>
+        <w:pStyle w:val="ListParagraph"/>
+        <w:numPr>
+          <w:ilvl w:val="0"/>
+          <w:numId w:val="4"/>
+        </w:numPr>
+        <w:jc w:val="both"/>
+        <w:rPr>
+          <w:rFonts w:ascii="Arial" w:hAnsi="Arial" w:cs="Arial"/>
+          <w:sz w:val="24"/>
+          <w:szCs w:val="24"/>
+        </w:rPr>
+      </w:pPr>
+      <w:r>
+        <w:rPr>
+          <w:rFonts w:ascii="Arial" w:hAnsi="Arial" w:cs="Arial"/>
+          <w:sz w:val="24"/>
+          <w:szCs w:val="24"/>
+        </w:rPr>
+        <w:t>Profesija koja ima zadovoljene sve osobine, ali nije to maksimalan broj zadovoljenih svih osobina – dobija score 1.0.</w:t>
+      </w:r>
+    </w:p>
+    <w:p>
+      <w:pPr>
+        <w:pStyle w:val="ListParagraph"/>
+        <w:jc w:val="both"/>
+        <w:rPr>
+          <w:rFonts w:ascii="Arial" w:hAnsi="Arial" w:cs="Arial"/>
+          <w:sz w:val="24"/>
+          <w:szCs w:val="24"/>
+        </w:rPr>
+      </w:pPr>
+      <w:r>
+        <w:rPr>
+          <w:rFonts w:ascii="Arial" w:hAnsi="Arial" w:cs="Arial"/>
+          <w:sz w:val="24"/>
+          <w:szCs w:val="24"/>
+        </w:rPr>
+        <w:t>Primer: profesija A ima zadovoljenih 5/5 osobina a profesija B ima zadovoljenih 3/3.</w:t>
+      </w:r>
+    </w:p>
+    <w:p>
+      <w:pPr>
+        <w:pStyle w:val="ListParagraph"/>
+        <w:numPr>
+          <w:ilvl w:val="0"/>
+          <w:numId w:val="4"/>
+        </w:numPr>
+        <w:jc w:val="both"/>
+        <w:rPr>
+          <w:rFonts w:ascii="Arial" w:hAnsi="Arial" w:cs="Arial"/>
+          <w:sz w:val="24"/>
+          <w:szCs w:val="24"/>
+        </w:rPr>
+      </w:pPr>
+      <w:r>
+        <w:rPr>
+          <w:rFonts w:ascii="Arial" w:hAnsi="Arial" w:cs="Arial"/>
+          <w:sz w:val="24"/>
+          <w:szCs w:val="24"/>
+        </w:rPr>
+        <w:t>Profesija nema zadovoljene sve osobine, ali je taj broj veci od minimalnog broja zadovoljenih svih osobina – dobija score 1.0.</w:t>
+      </w:r>
+    </w:p>
+    <w:p>
+      <w:pPr>
+        <w:pStyle w:val="ListParagraph"/>
+        <w:jc w:val="both"/>
+        <w:rPr>
+          <w:rFonts w:ascii="Arial" w:hAnsi="Arial" w:cs="Arial"/>
+          <w:sz w:val="24"/>
+          <w:szCs w:val="24"/>
+        </w:rPr>
+      </w:pPr>
+      <w:r>
+        <w:rPr>
+          <w:rFonts w:ascii="Arial" w:hAnsi="Arial" w:cs="Arial"/>
+          <w:sz w:val="24"/>
+          <w:szCs w:val="24"/>
+        </w:rPr>
+        <w:t>Primer: Profesija A ima zadovoljenih 1/1 zahtevanih osobina. Profesija B ima zadovoljenih 2/3 zahtevanih osobine.</w:t>
+      </w:r>
+    </w:p>
+    <w:p>
+      <w:pPr>
+        <w:pStyle w:val="ListParagraph"/>
+        <w:numPr>
+          <w:ilvl w:val="0"/>
+          <w:numId w:val="4"/>
+        </w:numPr>
+        <w:jc w:val="both"/>
+        <w:rPr>
+          <w:rFonts w:ascii="Arial" w:hAnsi="Arial" w:cs="Arial"/>
+          <w:sz w:val="24"/>
+          <w:szCs w:val="24"/>
+        </w:rPr>
+      </w:pPr>
+      <w:r>
+        <w:rPr>
+          <w:rFonts w:ascii="Arial" w:hAnsi="Arial" w:cs="Arial"/>
+          <w:sz w:val="24"/>
+          <w:szCs w:val="24"/>
+        </w:rPr>
+        <w:t>Profesija nema zadovoljene sve osobine i ne spada ni u jednu od prethodno navedenih kategorija – dobija score: zadovoljene osobine/zahtevane osobine.</w:t>
+      </w:r>
+    </w:p>
+    <w:p>
+      <w:pPr>
+        <w:jc w:val="both"/>
+        <w:rPr>
+          <w:rFonts w:ascii="Arial" w:hAnsi="Arial" w:cs="Arial"/>
+          <w:sz w:val="24"/>
+          <w:szCs w:val="24"/>
+          <w:u w:val="single"/>
+        </w:rPr>
+      </w:pPr>
+      <w:r>
+        <w:rPr>
+          <w:rFonts w:ascii="Arial" w:hAnsi="Arial" w:cs="Arial"/>
+          <w:sz w:val="24"/>
+          <w:szCs w:val="24"/>
+          <w:u w:val="single"/>
+        </w:rPr>
+        <w:t>Preference</w:t>
+      </w:r>
+    </w:p>
+    <w:p>
+      <w:pPr>
+        <w:jc w:val="both"/>
+        <w:rPr>
+          <w:rFonts w:ascii="Arial" w:hAnsi="Arial" w:cs="Arial"/>
+          <w:sz w:val="24"/>
+          <w:szCs w:val="24"/>
+        </w:rPr>
+      </w:pPr>
+      <w:r>
+        <w:rPr>
+          <w:rFonts w:ascii="Arial" w:hAnsi="Arial" w:cs="Arial"/>
+          <w:sz w:val="24"/>
+          <w:szCs w:val="24"/>
+        </w:rPr>
+        <w:lastRenderedPageBreak/>
+        <w:t>Kao sto sam prethodno navela, kalkulacije ukupnog scor</w:t>
+      </w:r>
+      <w:r>
+        <w:rPr>
+          <w:rFonts w:ascii="Arial" w:hAnsi="Arial" w:cs="Arial"/>
+          <w:sz w:val="24"/>
+          <w:szCs w:val="24"/>
+        </w:rPr>
+        <w:t>e-</w:t>
+      </w:r>
+      <w:r>
+        <w:rPr>
+          <w:rFonts w:ascii="Arial" w:hAnsi="Arial" w:cs="Arial"/>
+          <w:sz w:val="24"/>
+          <w:szCs w:val="24"/>
+        </w:rPr>
+        <w:t>a se rade redom po navedenim kriterijumima, te ako kao k</w:t>
+      </w:r>
+      <w:r>
+        <w:rPr>
+          <w:rFonts w:ascii="Arial" w:hAnsi="Arial" w:cs="Arial"/>
+          <w:sz w:val="24"/>
+          <w:szCs w:val="24"/>
+        </w:rPr>
+        <w:t xml:space="preserve">riterijum nisu navedene osobine, </w:t>
+      </w:r>
+      <w:r>
+        <w:rPr>
+          <w:rFonts w:ascii="Arial" w:hAnsi="Arial" w:cs="Arial"/>
+          <w:sz w:val="24"/>
+          <w:szCs w:val="24"/>
+        </w:rPr>
+        <w:t xml:space="preserve">u obzir se uzimaju profesije koje imaju </w:t>
+      </w:r>
+      <w:r>
+        <w:rPr>
+          <w:rFonts w:ascii="Arial" w:hAnsi="Arial" w:cs="Arial"/>
+          <w:sz w:val="24"/>
+          <w:szCs w:val="24"/>
+        </w:rPr>
+        <w:t>odabranu</w:t>
+      </w:r>
+      <w:r>
+        <w:rPr>
+          <w:rFonts w:ascii="Arial" w:hAnsi="Arial" w:cs="Arial"/>
+          <w:sz w:val="24"/>
+          <w:szCs w:val="24"/>
+        </w:rPr>
+        <w:t xml:space="preserve"> makar jednu aktivnost </w:t>
+      </w:r>
+      <w:r>
+        <w:rPr>
+          <w:rFonts w:ascii="Arial" w:hAnsi="Arial" w:cs="Arial"/>
+          <w:sz w:val="24"/>
+          <w:szCs w:val="24"/>
+        </w:rPr>
+        <w:t xml:space="preserve">od strane korisnika </w:t>
+      </w:r>
+      <w:r>
+        <w:rPr>
+          <w:rFonts w:ascii="Arial" w:hAnsi="Arial" w:cs="Arial"/>
+          <w:sz w:val="24"/>
+          <w:szCs w:val="24"/>
+        </w:rPr>
+        <w:t xml:space="preserve">i za njih se racuna score, a ukoliko su pak uzete osobine </w:t>
+      </w:r>
+      <w:r>
+        <w:rPr>
+          <w:rFonts w:ascii="Arial" w:hAnsi="Arial" w:cs="Arial"/>
+          <w:sz w:val="24"/>
+          <w:szCs w:val="24"/>
+        </w:rPr>
+        <w:t>kao</w:t>
+      </w:r>
+      <w:r>
+        <w:rPr>
+          <w:rFonts w:ascii="Arial" w:hAnsi="Arial" w:cs="Arial"/>
+          <w:sz w:val="24"/>
+          <w:szCs w:val="24"/>
+        </w:rPr>
+        <w:t xml:space="preserve"> kriterijum, score se dodaje na vec izdvojene potencijalne profesije.</w:t>
+      </w:r>
+    </w:p>
+    <w:p>
+      <w:pPr>
+        <w:pStyle w:val="ListParagraph"/>
+        <w:numPr>
+          <w:ilvl w:val="0"/>
+          <w:numId w:val="5"/>
+        </w:numPr>
+        <w:jc w:val="both"/>
+        <w:rPr>
+          <w:rFonts w:ascii="Arial" w:hAnsi="Arial" w:cs="Arial"/>
+          <w:sz w:val="24"/>
+          <w:szCs w:val="24"/>
+        </w:rPr>
+      </w:pPr>
+      <w:r>
+        <w:rPr>
+          <w:rFonts w:ascii="Arial" w:hAnsi="Arial" w:cs="Arial"/>
+          <w:sz w:val="24"/>
+          <w:szCs w:val="24"/>
+        </w:rPr>
+        <w:t xml:space="preserve">Profesija koja ima </w:t>
+      </w:r>
+      <w:r>
+        <w:rPr>
+          <w:rFonts w:ascii="Arial" w:hAnsi="Arial" w:cs="Arial"/>
+          <w:sz w:val="24"/>
+          <w:szCs w:val="24"/>
+        </w:rPr>
+        <w:t xml:space="preserve">naveden najveci broj aktivnosti </w:t>
+      </w:r>
+      <w:r>
+        <w:rPr>
+          <w:rFonts w:ascii="Arial" w:hAnsi="Arial" w:cs="Arial"/>
+          <w:sz w:val="24"/>
+          <w:szCs w:val="24"/>
+        </w:rPr>
+        <w:t xml:space="preserve">i sve </w:t>
+      </w:r>
+      <w:r>
+        <w:rPr>
+          <w:rFonts w:ascii="Arial" w:hAnsi="Arial" w:cs="Arial"/>
+          <w:sz w:val="24"/>
+          <w:szCs w:val="24"/>
+        </w:rPr>
+        <w:t>su odabrane</w:t>
+      </w:r>
+      <w:r>
+        <w:rPr>
+          <w:rFonts w:ascii="Arial" w:hAnsi="Arial" w:cs="Arial"/>
+          <w:sz w:val="24"/>
+          <w:szCs w:val="24"/>
+        </w:rPr>
+        <w:t xml:space="preserve"> </w:t>
+      </w:r>
+      <w:r>
+        <w:rPr>
+          <w:rFonts w:ascii="Arial" w:hAnsi="Arial" w:cs="Arial"/>
+          <w:sz w:val="24"/>
+          <w:szCs w:val="24"/>
+        </w:rPr>
+        <w:t>–</w:t>
+      </w:r>
+      <w:r>
+        <w:rPr>
+          <w:rFonts w:ascii="Arial" w:hAnsi="Arial" w:cs="Arial"/>
+          <w:sz w:val="24"/>
+          <w:szCs w:val="24"/>
+        </w:rPr>
+        <w:t xml:space="preserve"> </w:t>
+      </w:r>
+      <w:r>
+        <w:rPr>
+          <w:rFonts w:ascii="Arial" w:hAnsi="Arial" w:cs="Arial"/>
+          <w:sz w:val="24"/>
+          <w:szCs w:val="24"/>
+        </w:rPr>
+        <w:t>dodaje se</w:t>
+      </w:r>
+      <w:r>
+        <w:rPr>
+          <w:rFonts w:ascii="Arial" w:hAnsi="Arial" w:cs="Arial"/>
+          <w:sz w:val="24"/>
+          <w:szCs w:val="24"/>
+        </w:rPr>
+        <w:t xml:space="preserve"> score 1.5</w:t>
+      </w:r>
+    </w:p>
+    <w:p>
+      <w:pPr>
+        <w:pStyle w:val="ListParagraph"/>
+        <w:numPr>
+          <w:ilvl w:val="0"/>
+          <w:numId w:val="5"/>
+        </w:numPr>
+        <w:jc w:val="both"/>
+        <w:rPr>
+          <w:rFonts w:ascii="Arial" w:hAnsi="Arial" w:cs="Arial"/>
+          <w:sz w:val="24"/>
+          <w:szCs w:val="24"/>
+        </w:rPr>
+      </w:pPr>
+      <w:r>
+        <w:rPr>
+          <w:rFonts w:ascii="Arial" w:hAnsi="Arial" w:cs="Arial"/>
+          <w:sz w:val="24"/>
+          <w:szCs w:val="24"/>
+        </w:rPr>
+        <w:t xml:space="preserve">Profesija koja </w:t>
+      </w:r>
+      <w:r>
+        <w:rPr>
+          <w:rFonts w:ascii="Arial" w:hAnsi="Arial" w:cs="Arial"/>
+          <w:sz w:val="24"/>
+          <w:szCs w:val="24"/>
+        </w:rPr>
+        <w:t xml:space="preserve">nema </w:t>
+      </w:r>
+      <w:r>
+        <w:rPr>
+          <w:rFonts w:ascii="Arial" w:hAnsi="Arial" w:cs="Arial"/>
+          <w:sz w:val="24"/>
+          <w:szCs w:val="24"/>
+        </w:rPr>
+        <w:t>odabrane sve aktivnosti</w:t>
+      </w:r>
+      <w:r>
+        <w:rPr>
+          <w:rFonts w:ascii="Arial" w:hAnsi="Arial" w:cs="Arial"/>
+          <w:sz w:val="24"/>
+          <w:szCs w:val="24"/>
+        </w:rPr>
+        <w:t xml:space="preserve"> ali je taj broj </w:t>
+      </w:r>
+      <w:r>
+        <w:rPr>
+          <w:rFonts w:ascii="Arial" w:hAnsi="Arial" w:cs="Arial"/>
+          <w:sz w:val="24"/>
+          <w:szCs w:val="24"/>
+        </w:rPr>
+        <w:t>veci od profesije koja ima najveci broj</w:t>
+      </w:r>
+      <w:r>
+        <w:rPr>
+          <w:rFonts w:ascii="Arial" w:hAnsi="Arial" w:cs="Arial"/>
+          <w:sz w:val="24"/>
+          <w:szCs w:val="24"/>
+        </w:rPr>
+        <w:t xml:space="preserve"> odabranih</w:t>
+      </w:r>
+      <w:r>
+        <w:rPr>
+          <w:rFonts w:ascii="Arial" w:hAnsi="Arial" w:cs="Arial"/>
+          <w:sz w:val="24"/>
+          <w:szCs w:val="24"/>
+        </w:rPr>
+        <w:t xml:space="preserve"> svih aktivnosti</w:t>
+      </w:r>
+      <w:r>
+        <w:rPr>
+          <w:rFonts w:ascii="Arial" w:hAnsi="Arial" w:cs="Arial"/>
+          <w:sz w:val="24"/>
+          <w:szCs w:val="24"/>
+        </w:rPr>
+        <w:t xml:space="preserve"> – </w:t>
+      </w:r>
+      <w:r>
+        <w:rPr>
+          <w:rFonts w:ascii="Arial" w:hAnsi="Arial" w:cs="Arial"/>
+          <w:sz w:val="24"/>
+          <w:szCs w:val="24"/>
+        </w:rPr>
+        <w:t>dodaje se</w:t>
+      </w:r>
+      <w:r>
+        <w:rPr>
+          <w:rFonts w:ascii="Arial" w:hAnsi="Arial" w:cs="Arial"/>
+          <w:sz w:val="24"/>
+          <w:szCs w:val="24"/>
+        </w:rPr>
+        <w:t xml:space="preserve"> score 1.25.</w:t>
+      </w:r>
+    </w:p>
+    <w:p>
+      <w:pPr>
+        <w:pStyle w:val="ListParagraph"/>
+        <w:jc w:val="both"/>
+        <w:rPr>
+          <w:rFonts w:ascii="Arial" w:hAnsi="Arial" w:cs="Arial"/>
+          <w:sz w:val="24"/>
+          <w:szCs w:val="24"/>
+        </w:rPr>
+      </w:pPr>
+      <w:r>
+        <w:rPr>
+          <w:rFonts w:ascii="Arial" w:hAnsi="Arial" w:cs="Arial"/>
+          <w:sz w:val="24"/>
+          <w:szCs w:val="24"/>
+        </w:rPr>
+        <w:t xml:space="preserve">Primer: Profesija A ima 3 </w:t>
+      </w:r>
+      <w:r>
+        <w:rPr>
+          <w:rFonts w:ascii="Arial" w:hAnsi="Arial" w:cs="Arial"/>
+          <w:sz w:val="24"/>
+          <w:szCs w:val="24"/>
+        </w:rPr>
+        <w:t>aktivnosti</w:t>
+      </w:r>
+      <w:r>
+        <w:rPr>
+          <w:rFonts w:ascii="Arial" w:hAnsi="Arial" w:cs="Arial"/>
+          <w:sz w:val="24"/>
+          <w:szCs w:val="24"/>
+        </w:rPr>
+        <w:t xml:space="preserve"> i korisnik </w:t>
+      </w:r>
+      <w:r>
+        <w:rPr>
+          <w:rFonts w:ascii="Arial" w:hAnsi="Arial" w:cs="Arial"/>
+          <w:sz w:val="24"/>
+          <w:szCs w:val="24"/>
+        </w:rPr>
+        <w:t>je odabrao</w:t>
+      </w:r>
+      <w:r>
+        <w:rPr>
+          <w:rFonts w:ascii="Arial" w:hAnsi="Arial" w:cs="Arial"/>
+          <w:sz w:val="24"/>
+          <w:szCs w:val="24"/>
+        </w:rPr>
+        <w:t xml:space="preserve"> sve i to je maksimalan broj</w:t>
+      </w:r>
+      <w:r>
+        <w:rPr>
+          <w:rFonts w:ascii="Arial" w:hAnsi="Arial" w:cs="Arial"/>
+          <w:sz w:val="24"/>
+          <w:szCs w:val="24"/>
+        </w:rPr>
+        <w:t xml:space="preserve"> aktivnosti gde su sve odabrane</w:t>
+      </w:r>
+      <w:r>
+        <w:rPr>
+          <w:rFonts w:ascii="Arial" w:hAnsi="Arial" w:cs="Arial"/>
+          <w:sz w:val="24"/>
+          <w:szCs w:val="24"/>
+        </w:rPr>
+        <w:t xml:space="preserve">. Profesija B ima </w:t>
+      </w:r>
+      <w:r>
+        <w:rPr>
+          <w:rFonts w:ascii="Arial" w:hAnsi="Arial" w:cs="Arial"/>
+          <w:sz w:val="24"/>
+          <w:szCs w:val="24"/>
+        </w:rPr>
+        <w:t>navedenih</w:t>
+      </w:r>
+      <w:r>
+        <w:rPr>
+          <w:rFonts w:ascii="Arial" w:hAnsi="Arial" w:cs="Arial"/>
+          <w:sz w:val="24"/>
+          <w:szCs w:val="24"/>
+        </w:rPr>
+        <w:t xml:space="preserve"> 5 </w:t>
+      </w:r>
+      <w:r>
+        <w:rPr>
+          <w:rFonts w:ascii="Arial" w:hAnsi="Arial" w:cs="Arial"/>
+          <w:sz w:val="24"/>
+          <w:szCs w:val="24"/>
+        </w:rPr>
+        <w:t>aktivnosti</w:t>
+      </w:r>
+      <w:r>
+        <w:rPr>
+          <w:rFonts w:ascii="Arial" w:hAnsi="Arial" w:cs="Arial"/>
+          <w:sz w:val="24"/>
+          <w:szCs w:val="24"/>
+        </w:rPr>
+        <w:t xml:space="preserve"> a korisnik </w:t>
+      </w:r>
+      <w:r>
+        <w:rPr>
+          <w:rFonts w:ascii="Arial" w:hAnsi="Arial" w:cs="Arial"/>
+          <w:sz w:val="24"/>
+          <w:szCs w:val="24"/>
+        </w:rPr>
+        <w:t>je odabrao 4</w:t>
+      </w:r>
+      <w:r>
+        <w:rPr>
+          <w:rFonts w:ascii="Arial" w:hAnsi="Arial" w:cs="Arial"/>
+          <w:sz w:val="24"/>
+          <w:szCs w:val="24"/>
+        </w:rPr>
+        <w:t>.</w:t>
+      </w:r>
+    </w:p>
+    <w:p>
+      <w:pPr>
+        <w:pStyle w:val="ListParagraph"/>
+        <w:numPr>
+          <w:ilvl w:val="0"/>
+          <w:numId w:val="5"/>
+        </w:numPr>
+        <w:jc w:val="both"/>
+        <w:rPr>
+          <w:rFonts w:ascii="Arial" w:hAnsi="Arial" w:cs="Arial"/>
+          <w:sz w:val="24"/>
+          <w:szCs w:val="24"/>
+        </w:rPr>
+      </w:pPr>
+      <w:r>
+        <w:rPr>
+          <w:rFonts w:ascii="Arial" w:hAnsi="Arial" w:cs="Arial"/>
+          <w:sz w:val="24"/>
+          <w:szCs w:val="24"/>
+        </w:rPr>
+        <w:t xml:space="preserve">Profesija koja ima odabrane sve aktivnosti, ali nije to maksimalan broj gde su sve odabrane – </w:t>
+      </w:r>
+      <w:r>
+        <w:rPr>
+          <w:rFonts w:ascii="Arial" w:hAnsi="Arial" w:cs="Arial"/>
+          <w:sz w:val="24"/>
+          <w:szCs w:val="24"/>
+        </w:rPr>
+        <w:t>dodaje se</w:t>
+      </w:r>
+      <w:r>
+        <w:rPr>
+          <w:rFonts w:ascii="Arial" w:hAnsi="Arial" w:cs="Arial"/>
+          <w:sz w:val="24"/>
+          <w:szCs w:val="24"/>
+        </w:rPr>
+        <w:t xml:space="preserve"> score 1.0.</w:t>
+      </w:r>
+    </w:p>
+    <w:p>
+      <w:pPr>
+        <w:pStyle w:val="ListParagraph"/>
+        <w:jc w:val="both"/>
+        <w:rPr>
+          <w:rFonts w:ascii="Arial" w:hAnsi="Arial" w:cs="Arial"/>
+          <w:sz w:val="24"/>
+          <w:szCs w:val="24"/>
+        </w:rPr>
+      </w:pPr>
+      <w:r>
+        <w:rPr>
+          <w:rFonts w:ascii="Arial" w:hAnsi="Arial" w:cs="Arial"/>
+          <w:sz w:val="24"/>
+          <w:szCs w:val="24"/>
+        </w:rPr>
+        <w:t xml:space="preserve">Primer: profesija A ima odabranih 5/5 </w:t>
+      </w:r>
+      <w:r>
+        <w:rPr>
+          <w:rFonts w:ascii="Arial" w:hAnsi="Arial" w:cs="Arial"/>
+          <w:sz w:val="24"/>
+          <w:szCs w:val="24"/>
+        </w:rPr>
+        <w:t>aktivnosti</w:t>
+      </w:r>
+      <w:r>
+        <w:rPr>
+          <w:rFonts w:ascii="Arial" w:hAnsi="Arial" w:cs="Arial"/>
+          <w:sz w:val="24"/>
+          <w:szCs w:val="24"/>
+        </w:rPr>
+        <w:t xml:space="preserve"> a profesija B ima 3/3.</w:t>
+      </w:r>
+    </w:p>
+    <w:p>
+      <w:pPr>
+        <w:pStyle w:val="ListParagraph"/>
+        <w:numPr>
+          <w:ilvl w:val="0"/>
+          <w:numId w:val="5"/>
+        </w:numPr>
+        <w:jc w:val="both"/>
+        <w:rPr>
+          <w:rFonts w:ascii="Arial" w:hAnsi="Arial" w:cs="Arial"/>
+          <w:sz w:val="24"/>
+          <w:szCs w:val="24"/>
+        </w:rPr>
+      </w:pPr>
+      <w:r>
+        <w:rPr>
+          <w:rFonts w:ascii="Arial" w:hAnsi="Arial" w:cs="Arial"/>
+          <w:sz w:val="24"/>
+          <w:szCs w:val="24"/>
+        </w:rPr>
+        <w:t xml:space="preserve">Profesija nema odabrane sve aktivnosti, ali je taj broj veci od minimalnog broja odabranih svih aktivnosti – </w:t>
+      </w:r>
+      <w:r>
+        <w:rPr>
+          <w:rFonts w:ascii="Arial" w:hAnsi="Arial" w:cs="Arial"/>
+          <w:sz w:val="24"/>
+          <w:szCs w:val="24"/>
+        </w:rPr>
+        <w:t>dodaje se</w:t>
+      </w:r>
+      <w:r>
+        <w:rPr>
+          <w:rFonts w:ascii="Arial" w:hAnsi="Arial" w:cs="Arial"/>
+          <w:sz w:val="24"/>
+          <w:szCs w:val="24"/>
+        </w:rPr>
+        <w:t xml:space="preserve"> score 1.0.</w:t>
+      </w:r>
+    </w:p>
+    <w:p>
+      <w:pPr>
+        <w:pStyle w:val="ListParagraph"/>
+        <w:jc w:val="both"/>
+        <w:rPr>
+          <w:rFonts w:ascii="Arial" w:hAnsi="Arial" w:cs="Arial"/>
+          <w:sz w:val="24"/>
+          <w:szCs w:val="24"/>
+        </w:rPr>
+      </w:pPr>
+      <w:r>
+        <w:rPr>
+          <w:rFonts w:ascii="Arial" w:hAnsi="Arial" w:cs="Arial"/>
+          <w:sz w:val="24"/>
+          <w:szCs w:val="24"/>
+        </w:rPr>
+        <w:t>Primer: Profesija A ima odabranih 1/1 aktivnosti. Profesija B ima odabranih 2/3.</w:t>
+      </w:r>
+    </w:p>
+    <w:p>
+      <w:pPr>
+        <w:pStyle w:val="ListParagraph"/>
+        <w:numPr>
+          <w:ilvl w:val="0"/>
+          <w:numId w:val="5"/>
+        </w:numPr>
+        <w:jc w:val="both"/>
+        <w:rPr>
+          <w:rFonts w:ascii="Arial" w:hAnsi="Arial" w:cs="Arial"/>
+          <w:sz w:val="24"/>
+          <w:szCs w:val="24"/>
+        </w:rPr>
+      </w:pPr>
+      <w:r>
+        <w:rPr>
+          <w:rFonts w:ascii="Arial" w:hAnsi="Arial" w:cs="Arial"/>
+          <w:sz w:val="24"/>
+          <w:szCs w:val="24"/>
+        </w:rPr>
+        <w:t xml:space="preserve">Profesija nema zadovoljene </w:t>
+      </w:r>
+      <w:r>
+        <w:rPr>
+          <w:rFonts w:ascii="Arial" w:hAnsi="Arial" w:cs="Arial"/>
+          <w:sz w:val="24"/>
+          <w:szCs w:val="24"/>
+        </w:rPr>
+        <w:t>odabrane sve aktivnosti</w:t>
+      </w:r>
+      <w:r>
+        <w:rPr>
+          <w:rFonts w:ascii="Arial" w:hAnsi="Arial" w:cs="Arial"/>
+          <w:sz w:val="24"/>
+          <w:szCs w:val="24"/>
+        </w:rPr>
+        <w:t xml:space="preserve"> i ne spada ni u jednu od prethodno navedenih kategorija – </w:t>
+      </w:r>
+      <w:r>
+        <w:rPr>
+          <w:rFonts w:ascii="Arial" w:hAnsi="Arial" w:cs="Arial"/>
+          <w:sz w:val="24"/>
+          <w:szCs w:val="24"/>
+        </w:rPr>
+        <w:t>dodaje se</w:t>
+      </w:r>
+      <w:r>
+        <w:rPr>
+          <w:rFonts w:ascii="Arial" w:hAnsi="Arial" w:cs="Arial"/>
+          <w:sz w:val="24"/>
+          <w:szCs w:val="24"/>
+        </w:rPr>
+        <w:t xml:space="preserve"> score: </w:t>
+      </w:r>
+      <w:r>
+        <w:rPr>
+          <w:rFonts w:ascii="Arial" w:hAnsi="Arial" w:cs="Arial"/>
+          <w:sz w:val="24"/>
+          <w:szCs w:val="24"/>
+        </w:rPr>
+        <w:t>odabrane aktivnosti</w:t>
+      </w:r>
+      <w:r>
+        <w:rPr>
+          <w:rFonts w:ascii="Arial" w:hAnsi="Arial" w:cs="Arial"/>
+          <w:sz w:val="24"/>
+          <w:szCs w:val="24"/>
+        </w:rPr>
+        <w:t>/</w:t>
+      </w:r>
+      <w:r>
+        <w:rPr>
+          <w:rFonts w:ascii="Arial" w:hAnsi="Arial" w:cs="Arial"/>
+          <w:sz w:val="24"/>
+          <w:szCs w:val="24"/>
+        </w:rPr>
+        <w:t>sve</w:t>
+      </w:r>
+      <w:r>
+        <w:rPr>
+          <w:rFonts w:ascii="Arial" w:hAnsi="Arial" w:cs="Arial"/>
+          <w:sz w:val="24"/>
+          <w:szCs w:val="24"/>
+        </w:rPr>
+        <w:t xml:space="preserve"> </w:t>
+      </w:r>
+      <w:r>
+        <w:rPr>
+          <w:rFonts w:ascii="Arial" w:hAnsi="Arial" w:cs="Arial"/>
+          <w:sz w:val="24"/>
+          <w:szCs w:val="24"/>
+        </w:rPr>
+        <w:t>aktivnosti</w:t>
+      </w:r>
+      <w:r>
+        <w:rPr>
+          <w:rFonts w:ascii="Arial" w:hAnsi="Arial" w:cs="Arial"/>
+          <w:sz w:val="24"/>
+          <w:szCs w:val="24"/>
+        </w:rPr>
+        <w:t>.</w:t>
+      </w:r>
+    </w:p>
+    <w:p>
+      <w:pPr>
+        <w:jc w:val="both"/>
+        <w:rPr>
+          <w:rFonts w:ascii="Arial" w:hAnsi="Arial" w:cs="Arial"/>
+          <w:sz w:val="24"/>
+          <w:szCs w:val="24"/>
+        </w:rPr>
+      </w:pPr>
+    </w:p>
+    <w:p>
+      <w:pPr>
+        <w:jc w:val="both"/>
+        <w:rPr>
+          <w:rFonts w:ascii="Arial" w:hAnsi="Arial" w:cs="Arial"/>
+          <w:sz w:val="24"/>
+          <w:szCs w:val="24"/>
+          <w:u w:val="single"/>
+        </w:rPr>
+      </w:pPr>
+      <w:r>
+        <w:rPr>
+          <w:rFonts w:ascii="Arial" w:hAnsi="Arial" w:cs="Arial"/>
+          <w:sz w:val="24"/>
+          <w:szCs w:val="24"/>
+          <w:u w:val="single"/>
+        </w:rPr>
+        <w:t>Plata</w:t>
+      </w:r>
+    </w:p>
+    <w:p>
+      <w:pPr>
+        <w:jc w:val="both"/>
+        <w:rPr>
+          <w:rFonts w:ascii="Arial" w:hAnsi="Arial" w:cs="Arial"/>
+          <w:sz w:val="24"/>
+          <w:szCs w:val="24"/>
+        </w:rPr>
+      </w:pPr>
+      <w:r>
+        <w:rPr>
+          <w:rFonts w:ascii="Arial" w:hAnsi="Arial" w:cs="Arial"/>
+          <w:sz w:val="24"/>
+          <w:szCs w:val="24"/>
+        </w:rPr>
+        <w:t>Sto se tice ovog kriterijuma, score se racuna kao plata profesije/najveca plata. Ukoliko su izabrani prethodni kriterijumi, score o</w:t>
+      </w:r>
+      <w:r>
+        <w:rPr>
+          <w:rFonts w:ascii="Arial" w:hAnsi="Arial" w:cs="Arial"/>
+          <w:sz w:val="24"/>
+          <w:szCs w:val="24"/>
+        </w:rPr>
+        <w:t>vog se samo dodaje na postojeci i racuna se samo za potencijalne profesije.</w:t>
+      </w:r>
+    </w:p>
+    <w:p>
+      <w:pPr>
+        <w:jc w:val="both"/>
+        <w:rPr>
+          <w:rFonts w:ascii="Arial" w:hAnsi="Arial" w:cs="Arial"/>
+          <w:sz w:val="24"/>
+          <w:szCs w:val="24"/>
+          <w:u w:val="single"/>
+        </w:rPr>
+      </w:pPr>
+      <w:r>
+        <w:rPr>
+          <w:rFonts w:ascii="Arial" w:hAnsi="Arial" w:cs="Arial"/>
+          <w:sz w:val="24"/>
+          <w:szCs w:val="24"/>
+          <w:u w:val="single"/>
+        </w:rPr>
+        <w:t>Zaposlenje</w:t>
+      </w:r>
+    </w:p>
+    <w:p>
+      <w:pPr>
+        <w:jc w:val="both"/>
+        <w:rPr>
+          <w:rFonts w:ascii="Arial" w:hAnsi="Arial" w:cs="Arial"/>
+          <w:sz w:val="24"/>
+          <w:szCs w:val="24"/>
+        </w:rPr>
+      </w:pPr>
+      <w:r>
+        <w:rPr>
+          <w:rFonts w:ascii="Arial" w:hAnsi="Arial" w:cs="Arial"/>
+          <w:sz w:val="24"/>
+          <w:szCs w:val="24"/>
+        </w:rPr>
+        <w:t>Score se racuna kao porocenat zaposlenja</w:t>
+      </w:r>
+      <w:r>
+        <w:rPr>
+          <w:rFonts w:ascii="Arial" w:hAnsi="Arial" w:cs="Arial"/>
+          <w:sz w:val="24"/>
+          <w:szCs w:val="24"/>
+        </w:rPr>
+        <w:t xml:space="preserve"> profesije</w:t>
+      </w:r>
+      <w:r>
+        <w:rPr>
+          <w:rFonts w:ascii="Arial" w:hAnsi="Arial" w:cs="Arial"/>
+          <w:sz w:val="24"/>
+          <w:szCs w:val="24"/>
+        </w:rPr>
+        <w:t>/100.</w:t>
+      </w:r>
+      <w:r>
+        <w:rPr>
+          <w:rFonts w:ascii="Arial" w:hAnsi="Arial" w:cs="Arial"/>
+          <w:sz w:val="24"/>
+          <w:szCs w:val="24"/>
+        </w:rPr>
+        <w:t xml:space="preserve"> Ukoliko su izabrani prethodni kriterijumi, score o</w:t>
+      </w:r>
+      <w:r>
+        <w:rPr>
+          <w:rFonts w:ascii="Arial" w:hAnsi="Arial" w:cs="Arial"/>
+          <w:sz w:val="24"/>
+          <w:szCs w:val="24"/>
+        </w:rPr>
+        <w:t>vog se samo dodaje na postojeci i racuna se za potencijalne profesije.</w:t>
+      </w:r>
+    </w:p>
+    <w:p>
+      <w:pPr>
+        <w:jc w:val="both"/>
+        <w:rPr>
+          <w:rFonts w:ascii="Arial" w:hAnsi="Arial" w:cs="Arial"/>
+          <w:sz w:val="24"/>
+          <w:szCs w:val="24"/>
+        </w:rPr>
+      </w:pPr>
+    </w:p>
+    <w:p>
+      <w:pPr>
+        <w:pStyle w:val="ListParagraph"/>
+        <w:jc w:val="both"/>
+        <w:rPr>
+          <w:rFonts w:ascii="Arial" w:hAnsi="Arial" w:cs="Arial"/>
+          <w:sz w:val="24"/>
+          <w:szCs w:val="24"/>
+        </w:rPr>
+      </w:pPr>
     </w:p>
     <w:p>
       <w:pPr>
@@ -2222,6 +3578,95 @@
 <file path=word/numbering.xml><?xml version="1.0" encoding="utf-8"?>
 <w:numbering xmlns:wpc="http://schemas.microsoft.com/office/word/2010/wordprocessingCanvas" xmlns:mc="http://schemas.openxmlformats.org/markup-compatibility/2006" xmlns:o="urn:schemas-microsoft-com:office:office" xmlns:r="http://schemas.openxmlformats.org/officeDocument/2006/relationships" xmlns:m="http://schemas.openxmlformats.org/officeDocument/2006/math" xmlns:v="urn:schemas-microsoft-com:vml" xmlns:wp14="http://schemas.microsoft.com/office/word/2010/wordprocessingDrawing" xmlns:wp="http://schemas.openxmlformats.org/drawingml/2006/wordprocessingDrawing" xmlns:w10="urn:schemas-microsoft-com:office:word" xmlns:w="http://schemas.openxmlformats.org/wordprocessingml/2006/main" xmlns:w14="http://schemas.microsoft.com/office/word/2010/wordml" xmlns:w15="http://schemas.microsoft.com/office/word/2012/wordml" xmlns:wpg="http://schemas.microsoft.com/office/word/2010/wordprocessingGroup" xmlns:wpi="http://schemas.microsoft.com/office/word/2010/wordprocessingInk" xmlns:wne="http://schemas.microsoft.com/office/word/2006/wordml" xmlns:wps="http://schemas.microsoft.com/office/word/2010/wordprocessingShape" mc:Ignorable="w14 w15 wp14">
   <w:abstractNum w:abstractNumId="0">
+    <w:nsid w:val="276C21DA"/>
+    <w:multiLevelType w:val="hybridMultilevel"/>
+    <w:tmpl w:val="D7705C4A"/>
+    <w:lvl w:ilvl="0" w:tplc="0809000F">
+      <w:start w:val="1"/>
+      <w:numFmt w:val="decimal"/>
+      <w:lvlText w:val="%1."/>
+      <w:lvlJc w:val="left"/>
+      <w:pPr>
+        <w:ind w:left="720" w:hanging="360"/>
+      </w:pPr>
+      <w:rPr>
+        <w:rFonts w:hint="default"/>
+      </w:rPr>
+    </w:lvl>
+    <w:lvl w:ilvl="1" w:tplc="08090019" w:tentative="1">
+      <w:start w:val="1"/>
+      <w:numFmt w:val="lowerLetter"/>
+      <w:lvlText w:val="%2."/>
+      <w:lvlJc w:val="left"/>
+      <w:pPr>
+        <w:ind w:left="1440" w:hanging="360"/>
+      </w:pPr>
+    </w:lvl>
+    <w:lvl w:ilvl="2" w:tplc="0809001B" w:tentative="1">
+      <w:start w:val="1"/>
+      <w:numFmt w:val="lowerRoman"/>
+      <w:lvlText w:val="%3."/>
+      <w:lvlJc w:val="right"/>
+      <w:pPr>
+        <w:ind w:left="2160" w:hanging="180"/>
+      </w:pPr>
+    </w:lvl>
+    <w:lvl w:ilvl="3" w:tplc="0809000F" w:tentative="1">
+      <w:start w:val="1"/>
+      <w:numFmt w:val="decimal"/>
+      <w:lvlText w:val="%4."/>
+      <w:lvlJc w:val="left"/>
+      <w:pPr>
+        <w:ind w:left="2880" w:hanging="360"/>
+      </w:pPr>
+    </w:lvl>
+    <w:lvl w:ilvl="4" w:tplc="08090019" w:tentative="1">
+      <w:start w:val="1"/>
+      <w:numFmt w:val="lowerLetter"/>
+      <w:lvlText w:val="%5."/>
+      <w:lvlJc w:val="left"/>
+      <w:pPr>
+        <w:ind w:left="3600" w:hanging="360"/>
+      </w:pPr>
+    </w:lvl>
+    <w:lvl w:ilvl="5" w:tplc="0809001B" w:tentative="1">
+      <w:start w:val="1"/>
+      <w:numFmt w:val="lowerRoman"/>
+      <w:lvlText w:val="%6."/>
+      <w:lvlJc w:val="right"/>
+      <w:pPr>
+        <w:ind w:left="4320" w:hanging="180"/>
+      </w:pPr>
+    </w:lvl>
+    <w:lvl w:ilvl="6" w:tplc="0809000F" w:tentative="1">
+      <w:start w:val="1"/>
+      <w:numFmt w:val="decimal"/>
+      <w:lvlText w:val="%7."/>
+      <w:lvlJc w:val="left"/>
+      <w:pPr>
+        <w:ind w:left="5040" w:hanging="360"/>
+      </w:pPr>
+    </w:lvl>
+    <w:lvl w:ilvl="7" w:tplc="08090019" w:tentative="1">
+      <w:start w:val="1"/>
+      <w:numFmt w:val="lowerLetter"/>
+      <w:lvlText w:val="%8."/>
+      <w:lvlJc w:val="left"/>
+      <w:pPr>
+        <w:ind w:left="5760" w:hanging="360"/>
+      </w:pPr>
+    </w:lvl>
+    <w:lvl w:ilvl="8" w:tplc="0809001B" w:tentative="1">
+      <w:start w:val="1"/>
+      <w:numFmt w:val="lowerRoman"/>
+      <w:lvlText w:val="%9."/>
+      <w:lvlJc w:val="right"/>
+      <w:pPr>
+        <w:ind w:left="6480" w:hanging="180"/>
+      </w:pPr>
+    </w:lvl>
+  </w:abstractNum>
+  <w:abstractNum w:abstractNumId="1">
     <w:nsid w:val="30725077"/>
     <w:multiLevelType w:val="hybridMultilevel"/>
     <w:tmpl w:val="1A0EDB14"/>
@@ -2334,7 +3779,186 @@
       </w:rPr>
     </w:lvl>
   </w:abstractNum>
-  <w:abstractNum w:abstractNumId="1">
+  <w:abstractNum w:abstractNumId="2">
+    <w:nsid w:val="43F42322"/>
+    <w:multiLevelType w:val="hybridMultilevel"/>
+    <w:tmpl w:val="ABFA1342"/>
+    <w:lvl w:ilvl="0" w:tplc="0809000F">
+      <w:start w:val="1"/>
+      <w:numFmt w:val="decimal"/>
+      <w:lvlText w:val="%1."/>
+      <w:lvlJc w:val="left"/>
+      <w:pPr>
+        <w:ind w:left="720" w:hanging="360"/>
+      </w:pPr>
+      <w:rPr>
+        <w:rFonts w:hint="default"/>
+      </w:rPr>
+    </w:lvl>
+    <w:lvl w:ilvl="1" w:tplc="08090019" w:tentative="1">
+      <w:start w:val="1"/>
+      <w:numFmt w:val="lowerLetter"/>
+      <w:lvlText w:val="%2."/>
+      <w:lvlJc w:val="left"/>
+      <w:pPr>
+        <w:ind w:left="1440" w:hanging="360"/>
+      </w:pPr>
+    </w:lvl>
+    <w:lvl w:ilvl="2" w:tplc="0809001B" w:tentative="1">
+      <w:start w:val="1"/>
+      <w:numFmt w:val="lowerRoman"/>
+      <w:lvlText w:val="%3."/>
+      <w:lvlJc w:val="right"/>
+      <w:pPr>
+        <w:ind w:left="2160" w:hanging="180"/>
+      </w:pPr>
+    </w:lvl>
+    <w:lvl w:ilvl="3" w:tplc="0809000F" w:tentative="1">
+      <w:start w:val="1"/>
+      <w:numFmt w:val="decimal"/>
+      <w:lvlText w:val="%4."/>
+      <w:lvlJc w:val="left"/>
+      <w:pPr>
+        <w:ind w:left="2880" w:hanging="360"/>
+      </w:pPr>
+    </w:lvl>
+    <w:lvl w:ilvl="4" w:tplc="08090019" w:tentative="1">
+      <w:start w:val="1"/>
+      <w:numFmt w:val="lowerLetter"/>
+      <w:lvlText w:val="%5."/>
+      <w:lvlJc w:val="left"/>
+      <w:pPr>
+        <w:ind w:left="3600" w:hanging="360"/>
+      </w:pPr>
+    </w:lvl>
+    <w:lvl w:ilvl="5" w:tplc="0809001B" w:tentative="1">
+      <w:start w:val="1"/>
+      <w:numFmt w:val="lowerRoman"/>
+      <w:lvlText w:val="%6."/>
+      <w:lvlJc w:val="right"/>
+      <w:pPr>
+        <w:ind w:left="4320" w:hanging="180"/>
+      </w:pPr>
+    </w:lvl>
+    <w:lvl w:ilvl="6" w:tplc="0809000F" w:tentative="1">
+      <w:start w:val="1"/>
+      <w:numFmt w:val="decimal"/>
+      <w:lvlText w:val="%7."/>
+      <w:lvlJc w:val="left"/>
+      <w:pPr>
+        <w:ind w:left="5040" w:hanging="360"/>
+      </w:pPr>
+    </w:lvl>
+    <w:lvl w:ilvl="7" w:tplc="08090019" w:tentative="1">
+      <w:start w:val="1"/>
+      <w:numFmt w:val="lowerLetter"/>
+      <w:lvlText w:val="%8."/>
+      <w:lvlJc w:val="left"/>
+      <w:pPr>
+        <w:ind w:left="5760" w:hanging="360"/>
+      </w:pPr>
+    </w:lvl>
+    <w:lvl w:ilvl="8" w:tplc="0809001B" w:tentative="1">
+      <w:start w:val="1"/>
+      <w:numFmt w:val="lowerRoman"/>
+      <w:lvlText w:val="%9."/>
+      <w:lvlJc w:val="right"/>
+      <w:pPr>
+        <w:ind w:left="6480" w:hanging="180"/>
+      </w:pPr>
+    </w:lvl>
+  </w:abstractNum>
+  <w:abstractNum w:abstractNumId="3">
+    <w:nsid w:val="60B013B6"/>
+    <w:multiLevelType w:val="hybridMultilevel"/>
+    <w:tmpl w:val="8B8E5AA6"/>
+    <w:lvl w:ilvl="0" w:tplc="0809000F">
+      <w:start w:val="1"/>
+      <w:numFmt w:val="decimal"/>
+      <w:lvlText w:val="%1."/>
+      <w:lvlJc w:val="left"/>
+      <w:pPr>
+        <w:ind w:left="720" w:hanging="360"/>
+      </w:pPr>
+      <w:rPr>
+        <w:rFonts w:hint="default"/>
+        <w:b w:val="0"/>
+      </w:rPr>
+    </w:lvl>
+    <w:lvl w:ilvl="1" w:tplc="08090019" w:tentative="1">
+      <w:start w:val="1"/>
+      <w:numFmt w:val="lowerLetter"/>
+      <w:lvlText w:val="%2."/>
+      <w:lvlJc w:val="left"/>
+      <w:pPr>
+        <w:ind w:left="1440" w:hanging="360"/>
+      </w:pPr>
+    </w:lvl>
+    <w:lvl w:ilvl="2" w:tplc="0809001B" w:tentative="1">
+      <w:start w:val="1"/>
+      <w:numFmt w:val="lowerRoman"/>
+      <w:lvlText w:val="%3."/>
+      <w:lvlJc w:val="right"/>
+      <w:pPr>
+        <w:ind w:left="2160" w:hanging="180"/>
+      </w:pPr>
+    </w:lvl>
+    <w:lvl w:ilvl="3" w:tplc="0809000F" w:tentative="1">
+      <w:start w:val="1"/>
+      <w:numFmt w:val="decimal"/>
+      <w:lvlText w:val="%4."/>
+      <w:lvlJc w:val="left"/>
+      <w:pPr>
+        <w:ind w:left="2880" w:hanging="360"/>
+      </w:pPr>
+    </w:lvl>
+    <w:lvl w:ilvl="4" w:tplc="08090019" w:tentative="1">
+      <w:start w:val="1"/>
+      <w:numFmt w:val="lowerLetter"/>
+      <w:lvlText w:val="%5."/>
+      <w:lvlJc w:val="left"/>
+      <w:pPr>
+        <w:ind w:left="3600" w:hanging="360"/>
+      </w:pPr>
+    </w:lvl>
+    <w:lvl w:ilvl="5" w:tplc="0809001B" w:tentative="1">
+      <w:start w:val="1"/>
+      <w:numFmt w:val="lowerRoman"/>
+      <w:lvlText w:val="%6."/>
+      <w:lvlJc w:val="right"/>
+      <w:pPr>
+        <w:ind w:left="4320" w:hanging="180"/>
+      </w:pPr>
+    </w:lvl>
+    <w:lvl w:ilvl="6" w:tplc="0809000F" w:tentative="1">
+      <w:start w:val="1"/>
+      <w:numFmt w:val="decimal"/>
+      <w:lvlText w:val="%7."/>
+      <w:lvlJc w:val="left"/>
+      <w:pPr>
+        <w:ind w:left="5040" w:hanging="360"/>
+      </w:pPr>
+    </w:lvl>
+    <w:lvl w:ilvl="7" w:tplc="08090019" w:tentative="1">
+      <w:start w:val="1"/>
+      <w:numFmt w:val="lowerLetter"/>
+      <w:lvlText w:val="%8."/>
+      <w:lvlJc w:val="left"/>
+      <w:pPr>
+        <w:ind w:left="5760" w:hanging="360"/>
+      </w:pPr>
+    </w:lvl>
+    <w:lvl w:ilvl="8" w:tplc="0809001B" w:tentative="1">
+      <w:start w:val="1"/>
+      <w:numFmt w:val="lowerRoman"/>
+      <w:lvlText w:val="%9."/>
+      <w:lvlJc w:val="right"/>
+      <w:pPr>
+        <w:ind w:left="6480" w:hanging="180"/>
+      </w:pPr>
+    </w:lvl>
+  </w:abstractNum>
+  <w:abstractNum w:abstractNumId="4">
     <w:nsid w:val="7B6D470E"/>
     <w:multiLevelType w:val="hybridMultilevel"/>
     <w:tmpl w:val="33105138"/>
@@ -2448,10 +4072,19 @@
     </w:lvl>
   </w:abstractNum>
   <w:num w:numId="1">
+    <w:abstractNumId w:val="1"/>
+  </w:num>
+  <w:num w:numId="2">
+    <w:abstractNumId w:val="4"/>
+  </w:num>
+  <w:num w:numId="3">
+    <w:abstractNumId w:val="3"/>
+  </w:num>
+  <w:num w:numId="4">
     <w:abstractNumId w:val="0"/>
   </w:num>
-  <w:num w:numId="2">
-    <w:abstractNumId w:val="1"/>
+  <w:num w:numId="5">
+    <w:abstractNumId w:val="2"/>
   </w:num>
 </w:numbering>
 </file>

</xml_diff>